<commit_message>
Updated Docker test infrastructure
</commit_message>
<xml_diff>
--- a/DockerInfrastructure/Anleitung.docx
+++ b/DockerInfrastructure/Anleitung.docx
@@ -21,8 +21,6 @@
       </w:r>
       <w:bookmarkEnd w:id="0"/>
     </w:p>
-    <w:bookmarkStart w:id="1" w:name="_GoBack"/>
-    <w:bookmarkEnd w:id="1"/>
     <w:p>
       <w:pPr>
         <w:pStyle w:val="Verzeichnis1"/>
@@ -546,12 +544,12 @@
       <w:pPr>
         <w:pStyle w:val="berschrift2"/>
       </w:pPr>
-      <w:bookmarkStart w:id="2" w:name="_Toc518485961"/>
+      <w:bookmarkStart w:id="1" w:name="_Toc518485961"/>
       <w:r>
         <w:lastRenderedPageBreak/>
         <w:t>Benötigte Software</w:t>
       </w:r>
-      <w:bookmarkEnd w:id="2"/>
+      <w:bookmarkEnd w:id="1"/>
     </w:p>
     <w:p>
       <w:pPr>
@@ -712,11 +710,11 @@
       <w:pPr>
         <w:pStyle w:val="berschrift2"/>
       </w:pPr>
-      <w:bookmarkStart w:id="3" w:name="_Toc518485962"/>
+      <w:bookmarkStart w:id="2" w:name="_Toc518485962"/>
       <w:r>
         <w:t>Initialisierung der Docker-Container</w:t>
       </w:r>
-      <w:bookmarkEnd w:id="3"/>
+      <w:bookmarkEnd w:id="2"/>
     </w:p>
     <w:p>
       <w:r>
@@ -976,7 +974,7 @@
       <w:pPr>
         <w:pStyle w:val="berschrift2"/>
       </w:pPr>
-      <w:bookmarkStart w:id="4" w:name="_Toc518485963"/>
+      <w:bookmarkStart w:id="3" w:name="_Toc518485963"/>
       <w:r>
         <w:t xml:space="preserve">Initialisierung von </w:t>
       </w:r>
@@ -984,268 +982,84 @@
       <w:r>
         <w:t>Wirecloud</w:t>
       </w:r>
+      <w:bookmarkEnd w:id="3"/>
+      <w:proofErr w:type="spellEnd"/>
+    </w:p>
+    <w:p>
+      <w:r>
+        <w:t xml:space="preserve">Bevor </w:t>
+      </w:r>
+      <w:proofErr w:type="spellStart"/>
+      <w:r>
+        <w:t>Wirecloud</w:t>
+      </w:r>
+      <w:proofErr w:type="spellEnd"/>
+      <w:r>
+        <w:t xml:space="preserve"> verwendet werden kann, muss erst</w:t>
+      </w:r>
+      <w:r>
+        <w:t xml:space="preserve"> in der Datei „settings.py“ im Ordner „[</w:t>
+      </w:r>
+      <w:proofErr w:type="gramStart"/>
+      <w:r>
+        <w:t>…]</w:t>
+      </w:r>
+      <w:proofErr w:type="spellStart"/>
+      <w:r>
+        <w:t>DockerInfrastructure</w:t>
+      </w:r>
+      <w:proofErr w:type="spellEnd"/>
+      <w:proofErr w:type="gramEnd"/>
+      <w:r>
+        <w:t>\Docker\</w:t>
+      </w:r>
+      <w:proofErr w:type="spellStart"/>
+      <w:r>
+        <w:t>wirecloud_config</w:t>
+      </w:r>
+      <w:proofErr w:type="spellEnd"/>
+      <w:r>
+        <w:t xml:space="preserve">“ die IP-Adresse des </w:t>
+      </w:r>
+      <w:proofErr w:type="spellStart"/>
+      <w:r>
+        <w:t>Keyrock</w:t>
+      </w:r>
+      <w:proofErr w:type="spellEnd"/>
+      <w:r>
+        <w:t xml:space="preserve">-Servers angepasst werden. Dazu muss in der Zeile </w:t>
+      </w:r>
+      <w:r>
+        <w:rPr>
+          <w:b/>
+        </w:rPr>
+        <w:t>FIWARE_IDM_SERVER ="http://192.168.1.139:</w:t>
+      </w:r>
+      <w:r>
+        <w:rPr>
+          <w:b/>
+        </w:rPr>
+        <w:br/>
+      </w:r>
+      <w:bookmarkStart w:id="4" w:name="_GoBack"/>
       <w:bookmarkEnd w:id="4"/>
-      <w:proofErr w:type="spellEnd"/>
-    </w:p>
-    <w:p>
-      <w:r>
-        <w:t xml:space="preserve">Bevor </w:t>
-      </w:r>
-      <w:proofErr w:type="spellStart"/>
-      <w:r>
-        <w:t>Wirecloud</w:t>
-      </w:r>
-      <w:proofErr w:type="spellEnd"/>
-      <w:r>
-        <w:t xml:space="preserve"> verwendet werden kann, muss erst dessen Datenbank initialisiert werden. Dafür müssen die folgenden zwei Befehle in einem weiteren PowerShell-Fenster ausgeführt werden:</w:t>
-      </w:r>
-    </w:p>
-    <w:p>
-      <w:pPr>
-        <w:rPr>
-          <w:b/>
-          <w:i/>
-        </w:rPr>
-      </w:pPr>
-      <w:proofErr w:type="spellStart"/>
-      <w:r>
-        <w:rPr>
-          <w:b/>
-          <w:i/>
-        </w:rPr>
-        <w:t>docker</w:t>
-      </w:r>
-      <w:proofErr w:type="spellEnd"/>
-      <w:r>
-        <w:rPr>
-          <w:b/>
-          <w:i/>
-        </w:rPr>
-        <w:t xml:space="preserve"> </w:t>
-      </w:r>
-      <w:proofErr w:type="spellStart"/>
-      <w:r>
-        <w:rPr>
-          <w:b/>
-          <w:i/>
-        </w:rPr>
-        <w:t>exec</w:t>
-      </w:r>
-      <w:proofErr w:type="spellEnd"/>
-      <w:r>
-        <w:rPr>
-          <w:b/>
-          <w:i/>
-        </w:rPr>
-        <w:t xml:space="preserve"> -</w:t>
-      </w:r>
-      <w:proofErr w:type="spellStart"/>
-      <w:r>
-        <w:rPr>
-          <w:b/>
-          <w:i/>
-        </w:rPr>
-        <w:t>it</w:t>
-      </w:r>
-      <w:proofErr w:type="spellEnd"/>
-      <w:r>
-        <w:rPr>
-          <w:b/>
-          <w:i/>
-        </w:rPr>
-        <w:t xml:space="preserve"> </w:t>
-      </w:r>
-      <w:proofErr w:type="spellStart"/>
-      <w:r>
-        <w:rPr>
-          <w:b/>
-          <w:i/>
-        </w:rPr>
-        <w:t>wirecloud</w:t>
-      </w:r>
-      <w:proofErr w:type="spellEnd"/>
-      <w:r>
-        <w:rPr>
-          <w:b/>
-          <w:i/>
-        </w:rPr>
-        <w:t xml:space="preserve"> /docker-entrypoint.sh </w:t>
-      </w:r>
-      <w:proofErr w:type="spellStart"/>
-      <w:r>
-        <w:rPr>
-          <w:b/>
-          <w:i/>
-        </w:rPr>
-        <w:t>initdb</w:t>
-      </w:r>
-      <w:proofErr w:type="spellEnd"/>
-    </w:p>
-    <w:p>
-      <w:proofErr w:type="spellStart"/>
-      <w:r>
-        <w:rPr>
-          <w:b/>
-          <w:i/>
-        </w:rPr>
-        <w:t>docker</w:t>
-      </w:r>
-      <w:proofErr w:type="spellEnd"/>
-      <w:r>
-        <w:rPr>
-          <w:b/>
-          <w:i/>
-        </w:rPr>
-        <w:t xml:space="preserve"> </w:t>
-      </w:r>
-      <w:proofErr w:type="spellStart"/>
-      <w:r>
-        <w:rPr>
-          <w:b/>
-          <w:i/>
-        </w:rPr>
-        <w:t>exec</w:t>
-      </w:r>
-      <w:proofErr w:type="spellEnd"/>
-      <w:r>
-        <w:rPr>
-          <w:b/>
-          <w:i/>
-        </w:rPr>
-        <w:t xml:space="preserve"> -</w:t>
-      </w:r>
-      <w:proofErr w:type="spellStart"/>
-      <w:r>
-        <w:rPr>
-          <w:b/>
-          <w:i/>
-        </w:rPr>
-        <w:t>it</w:t>
-      </w:r>
-      <w:proofErr w:type="spellEnd"/>
-      <w:r>
-        <w:rPr>
-          <w:b/>
-          <w:i/>
-        </w:rPr>
-        <w:t xml:space="preserve"> </w:t>
-      </w:r>
-      <w:proofErr w:type="spellStart"/>
-      <w:r>
-        <w:rPr>
-          <w:b/>
-          <w:i/>
-        </w:rPr>
-        <w:t>wirecloud</w:t>
-      </w:r>
-      <w:proofErr w:type="spellEnd"/>
-      <w:r>
-        <w:rPr>
-          <w:b/>
-          <w:i/>
-        </w:rPr>
-        <w:t xml:space="preserve"> sh -c "echo </w:t>
-      </w:r>
-      <w:proofErr w:type="spellStart"/>
-      <w:r>
-        <w:rPr>
-          <w:b/>
-          <w:i/>
-        </w:rPr>
-        <w:t>yes</w:t>
-      </w:r>
-      <w:proofErr w:type="spellEnd"/>
-      <w:r>
-        <w:rPr>
-          <w:b/>
-          <w:i/>
-        </w:rPr>
-        <w:t xml:space="preserve"> | </w:t>
-      </w:r>
-      <w:proofErr w:type="spellStart"/>
-      <w:r>
-        <w:rPr>
-          <w:b/>
-          <w:i/>
-        </w:rPr>
-        <w:t>python</w:t>
-      </w:r>
-      <w:proofErr w:type="spellEnd"/>
-      <w:r>
-        <w:rPr>
-          <w:b/>
-          <w:i/>
-        </w:rPr>
-        <w:t xml:space="preserve"> manage.py </w:t>
-      </w:r>
-      <w:proofErr w:type="spellStart"/>
-      <w:r>
-        <w:rPr>
-          <w:b/>
-          <w:i/>
-        </w:rPr>
-        <w:t>collectstatic</w:t>
-      </w:r>
-      <w:proofErr w:type="spellEnd"/>
-      <w:r>
-        <w:rPr>
-          <w:b/>
-          <w:i/>
-        </w:rPr>
-        <w:t>"</w:t>
-      </w:r>
-    </w:p>
-    <w:p/>
-    <w:p>
-      <w:r>
-        <w:t>Zusätzlich muss in der Datei „settings.py“ im Ordner „[</w:t>
-      </w:r>
-      <w:proofErr w:type="gramStart"/>
-      <w:r>
-        <w:t>…]</w:t>
-      </w:r>
-      <w:proofErr w:type="spellStart"/>
-      <w:r>
-        <w:t>DockerInfrastructure</w:t>
-      </w:r>
-      <w:proofErr w:type="spellEnd"/>
-      <w:proofErr w:type="gramEnd"/>
-      <w:r>
-        <w:t>\Docker\</w:t>
-      </w:r>
-      <w:r>
-        <w:br/>
-      </w:r>
-      <w:proofErr w:type="spellStart"/>
-      <w:r>
-        <w:t>wirecloud_config</w:t>
-      </w:r>
-      <w:proofErr w:type="spellEnd"/>
-      <w:r>
-        <w:t xml:space="preserve">“ die IP-Adresse des </w:t>
-      </w:r>
-      <w:proofErr w:type="spellStart"/>
-      <w:r>
-        <w:t>Keyrock</w:t>
-      </w:r>
-      <w:proofErr w:type="spellEnd"/>
-      <w:r>
-        <w:t xml:space="preserve">-Servers angepasst werden. Dazu muss in der Zeile </w:t>
-      </w:r>
-      <w:r>
-        <w:rPr>
-          <w:b/>
-        </w:rPr>
-        <w:t>FIWARE_IDM_SERVER = "http://192.168.1.139:5000"</w:t>
-      </w:r>
-      <w:r>
-        <w:t xml:space="preserve"> die Adresse durch die IP des Hosts im lokalen Netzwerk ersetzt werden. Hierfür kann die IP des virtuellen Docker-</w:t>
+      <w:r>
+        <w:rPr>
+          <w:b/>
+        </w:rPr>
+        <w:t>5000"</w:t>
+      </w:r>
+      <w:r>
+        <w:t xml:space="preserve"> die Adresse durch die IP des Hosts im lokalen Netzwerk ersetzt werden. Hierfür kann </w:t>
+      </w:r>
+      <w:r>
+        <w:lastRenderedPageBreak/>
+        <w:t>die IP des virtuellen Docker-</w:t>
       </w:r>
       <w:r>
         <w:rPr>
           <w:noProof/>
         </w:rPr>
-        <w:lastRenderedPageBreak/>
         <w:drawing>
           <wp:anchor distT="0" distB="0" distL="114300" distR="114300" simplePos="0" relativeHeight="251660288" behindDoc="1" locked="0" layoutInCell="1" allowOverlap="1" wp14:anchorId="1D5292E4" wp14:editId="32DE70D7">
             <wp:simplePos x="0" y="0"/>
@@ -1944,18 +1758,13 @@
     <w:p>
       <w:r>
         <w:lastRenderedPageBreak/>
-        <w:t xml:space="preserve"> Die Werte für „Client ID“ und „Client Secret“ sind in der bereits zuvor bearbeiteten Datei „settings.py“ (im Ordner „[</w:t>
-      </w:r>
-      <w:proofErr w:type="gramStart"/>
-      <w:r>
-        <w:t>…]</w:t>
+        <w:t xml:space="preserve"> Die Werte für „Client ID“ und „Client Secret“ sind in der bereits zuvor bearbeiteten Datei „settings.py“ (im Ordner „[…]</w:t>
       </w:r>
       <w:proofErr w:type="spellStart"/>
       <w:r>
         <w:t>DockerInfrastructure</w:t>
       </w:r>
       <w:proofErr w:type="spellEnd"/>
-      <w:proofErr w:type="gramEnd"/>
       <w:r>
         <w:t>\Docker\</w:t>
       </w:r>
@@ -2108,18 +1917,13 @@
         <w:t xml:space="preserve">(zu sehen in der nachfolgenden Abbildung) </w:t>
       </w:r>
       <w:r>
-        <w:t>müssen in den „config.js“-Dateien in den Ordnern „[</w:t>
-      </w:r>
-      <w:proofErr w:type="gramStart"/>
-      <w:r>
-        <w:t>…]</w:t>
+        <w:t>müssen in den „config.js“-Dateien in den Ordnern „[…]</w:t>
       </w:r>
       <w:proofErr w:type="spellStart"/>
       <w:r>
         <w:t>DockerInfrastructure</w:t>
       </w:r>
       <w:proofErr w:type="spellEnd"/>
-      <w:proofErr w:type="gramEnd"/>
       <w:r>
         <w:t>\Docker\</w:t>
       </w:r>
@@ -3036,15 +2840,7 @@
         <w:t xml:space="preserve"> (siehe nachfolgende Grafik) gelangt man nun in die Übersicht der eigenen Ressourcen</w:t>
       </w:r>
       <w:r>
-        <w:t xml:space="preserve">, wo die benötigten Widgets und Operatoren für </w:t>
-      </w:r>
-      <w:proofErr w:type="gramStart"/>
-      <w:r>
-        <w:t>das Dashboards</w:t>
-      </w:r>
-      <w:proofErr w:type="gramEnd"/>
-      <w:r>
-        <w:t xml:space="preserve"> hochgeladen werden können.</w:t>
+        <w:t>, wo die benötigten Widgets und Operatoren für das Dashboards hochgeladen werden können.</w:t>
       </w:r>
     </w:p>
     <w:p/>
@@ -3541,10 +3337,7 @@
     </w:p>
     <w:p>
       <w:r>
-        <w:t xml:space="preserve">Nun kann ein PowerShell-Fenster im Ordner </w:t>
-      </w:r>
-      <w:r>
-        <w:t>„[</w:t>
+        <w:t>Nun kann ein PowerShell-Fenster im Ordner „[</w:t>
       </w:r>
       <w:proofErr w:type="gramStart"/>
       <w:r>
@@ -3565,10 +3358,7 @@
       </w:r>
       <w:proofErr w:type="spellEnd"/>
       <w:r>
-        <w:t>“</w:t>
-      </w:r>
-      <w:r>
-        <w:t xml:space="preserve"> geöffnet werden, aus dem mit dem folgenden Befehl Messwerte vom Sensor „Tram_1“ an den Server übermittelt werden:</w:t>
+        <w:t>“ geöffnet werden, aus dem mit dem folgenden Befehl Messwerte vom Sensor „Tram_1“ an den Server übermittelt werden:</w:t>
       </w:r>
     </w:p>
     <w:p>
@@ -3627,8 +3417,9 @@
           <w:sz w:val="20"/>
           <w:szCs w:val="20"/>
         </w:rPr>
-        <w:t xml:space="preserve"> </w:t>
-      </w:r>
+        <w:t xml:space="preserve"> &lt;</w:t>
+      </w:r>
+      <w:proofErr w:type="spellStart"/>
       <w:r>
         <w:rPr>
           <w:b/>
@@ -3636,9 +3427,9 @@
           <w:sz w:val="20"/>
           <w:szCs w:val="20"/>
         </w:rPr>
-        <w:t>&lt;</w:t>
-      </w:r>
-      <w:proofErr w:type="spellStart"/>
+        <w:t>user</w:t>
+      </w:r>
+      <w:proofErr w:type="spellEnd"/>
       <w:r>
         <w:rPr>
           <w:b/>
@@ -3646,9 +3437,9 @@
           <w:sz w:val="20"/>
           <w:szCs w:val="20"/>
         </w:rPr>
-        <w:t>user</w:t>
-      </w:r>
-      <w:proofErr w:type="spellEnd"/>
+        <w:t>&gt; &lt;</w:t>
+      </w:r>
+      <w:proofErr w:type="spellStart"/>
       <w:r>
         <w:rPr>
           <w:b/>
@@ -3656,8 +3447,9 @@
           <w:sz w:val="20"/>
           <w:szCs w:val="20"/>
         </w:rPr>
-        <w:t>&gt;</w:t>
-      </w:r>
+        <w:t>password</w:t>
+      </w:r>
+      <w:proofErr w:type="spellEnd"/>
       <w:r>
         <w:rPr>
           <w:b/>
@@ -3665,45 +3457,7 @@
           <w:sz w:val="20"/>
           <w:szCs w:val="20"/>
         </w:rPr>
-        <w:t xml:space="preserve"> </w:t>
-      </w:r>
-      <w:r>
-        <w:rPr>
-          <w:b/>
-          <w:i/>
-          <w:sz w:val="20"/>
-          <w:szCs w:val="20"/>
-        </w:rPr>
-        <w:t>&lt;</w:t>
-      </w:r>
-      <w:proofErr w:type="spellStart"/>
-      <w:r>
-        <w:rPr>
-          <w:b/>
-          <w:i/>
-          <w:sz w:val="20"/>
-          <w:szCs w:val="20"/>
-        </w:rPr>
-        <w:t>password</w:t>
-      </w:r>
-      <w:proofErr w:type="spellEnd"/>
-      <w:r>
-        <w:rPr>
-          <w:b/>
-          <w:i/>
-          <w:sz w:val="20"/>
-          <w:szCs w:val="20"/>
-        </w:rPr>
-        <w:t>&gt;</w:t>
-      </w:r>
-      <w:r>
-        <w:rPr>
-          <w:b/>
-          <w:i/>
-          <w:sz w:val="20"/>
-          <w:szCs w:val="20"/>
-        </w:rPr>
-        <w:t xml:space="preserve"> .\tram_1-values.txt</w:t>
+        <w:t>&gt; .\tram_1-values.txt</w:t>
       </w:r>
     </w:p>
     <w:p>
@@ -5098,7 +4852,7 @@
 </file>
 
 <file path=customXml/itemProps1.xml><?xml version="1.0" encoding="utf-8"?>
-<ds:datastoreItem xmlns:ds="http://schemas.openxmlformats.org/officeDocument/2006/customXml" ds:itemID="{62DA8CCF-210A-4FCA-9AAD-64C32E2B42C0}">
+<ds:datastoreItem xmlns:ds="http://schemas.openxmlformats.org/officeDocument/2006/customXml" ds:itemID="{6B78BE71-30B1-41F4-9160-10D79C51BE35}">
   <ds:schemaRefs>
     <ds:schemaRef ds:uri="http://schemas.openxmlformats.org/officeDocument/2006/bibliography"/>
   </ds:schemaRefs>

</xml_diff>